<commit_message>
Add next resolved problem
</commit_message>
<xml_diff>
--- a/CSharp-Programming-Fundamentals/Homework/Lists/Problems.docx
+++ b/CSharp-Programming-Fundamentals/Homework/Lists/Problems.docx
@@ -1622,8 +1622,8 @@
                 <w:lang w:val="bg-BG"/>
               </w:rPr>
             </w:pPr>
-            <w:bookmarkStart w:id="3" w:name="OLE_LINK3"/>
-            <w:bookmarkStart w:id="4" w:name="OLE_LINK2"/>
+            <w:bookmarkStart w:id="3" w:name="OLE_LINK2"/>
+            <w:bookmarkStart w:id="4" w:name="OLE_LINK3"/>
             <w:r>
               <w:rPr>
                 <w:rFonts w:eastAsia="Calibri" w:cs="Times New Roman" w:ascii="Consolas" w:hAnsi="Consolas"/>
@@ -2684,15 +2684,15 @@
         <w:tblLook w:firstRow="1" w:noVBand="1" w:lastRow="0" w:firstColumn="1" w:lastColumn="0" w:noHBand="0" w:val="04a0"/>
       </w:tblPr>
       <w:tblGrid>
-        <w:gridCol w:w="2587"/>
+        <w:gridCol w:w="2586"/>
         <w:gridCol w:w="933"/>
-        <w:gridCol w:w="6800"/>
+        <w:gridCol w:w="6801"/>
       </w:tblGrid>
       <w:tr>
         <w:trPr/>
         <w:tc>
           <w:tcPr>
-            <w:tcW w:w="2587" w:type="dxa"/>
+            <w:tcW w:w="2586" w:type="dxa"/>
             <w:tcBorders/>
             <w:shd w:color="auto" w:fill="D9D9D9" w:themeFill="background1" w:themeFillShade="d9" w:val="clear"/>
           </w:tcPr>
@@ -2740,7 +2740,7 @@
         </w:tc>
         <w:tc>
           <w:tcPr>
-            <w:tcW w:w="6800" w:type="dxa"/>
+            <w:tcW w:w="6801" w:type="dxa"/>
             <w:tcBorders/>
             <w:shd w:color="auto" w:fill="D9D9D9" w:themeFill="background1" w:themeFillShade="d9" w:val="clear"/>
           </w:tcPr>
@@ -2767,7 +2767,7 @@
         <w:trPr/>
         <w:tc>
           <w:tcPr>
-            <w:tcW w:w="2587" w:type="dxa"/>
+            <w:tcW w:w="2586" w:type="dxa"/>
             <w:tcBorders/>
             <w:shd w:fill="auto" w:val="clear"/>
           </w:tcPr>
@@ -2877,7 +2877,7 @@
         </w:tc>
         <w:tc>
           <w:tcPr>
-            <w:tcW w:w="6800" w:type="dxa"/>
+            <w:tcW w:w="6801" w:type="dxa"/>
             <w:tcBorders/>
             <w:shd w:fill="auto" w:val="clear"/>
           </w:tcPr>
@@ -2918,7 +2918,7 @@
         <w:trPr/>
         <w:tc>
           <w:tcPr>
-            <w:tcW w:w="2587" w:type="dxa"/>
+            <w:tcW w:w="2586" w:type="dxa"/>
             <w:tcBorders/>
             <w:shd w:fill="auto" w:val="clear"/>
           </w:tcPr>
@@ -3030,7 +3030,7 @@
         </w:tc>
         <w:tc>
           <w:tcPr>
-            <w:tcW w:w="6800" w:type="dxa"/>
+            <w:tcW w:w="6801" w:type="dxa"/>
             <w:tcBorders/>
             <w:shd w:fill="auto" w:val="clear"/>
           </w:tcPr>
@@ -3073,7 +3073,7 @@
         <w:trPr/>
         <w:tc>
           <w:tcPr>
-            <w:tcW w:w="2587" w:type="dxa"/>
+            <w:tcW w:w="2586" w:type="dxa"/>
             <w:tcBorders/>
             <w:shd w:fill="auto" w:val="clear"/>
           </w:tcPr>
@@ -3177,7 +3177,7 @@
         </w:tc>
         <w:tc>
           <w:tcPr>
-            <w:tcW w:w="6800" w:type="dxa"/>
+            <w:tcW w:w="6801" w:type="dxa"/>
             <w:tcBorders/>
             <w:shd w:fill="auto" w:val="clear"/>
           </w:tcPr>
@@ -3215,7 +3215,7 @@
         <w:trPr/>
         <w:tc>
           <w:tcPr>
-            <w:tcW w:w="2587" w:type="dxa"/>
+            <w:tcW w:w="2586" w:type="dxa"/>
             <w:tcBorders/>
             <w:shd w:fill="auto" w:val="clear"/>
           </w:tcPr>
@@ -3380,7 +3380,7 @@
         </w:tc>
         <w:tc>
           <w:tcPr>
-            <w:tcW w:w="6800" w:type="dxa"/>
+            <w:tcW w:w="6801" w:type="dxa"/>
             <w:tcBorders/>
             <w:shd w:fill="auto" w:val="clear"/>
           </w:tcPr>
@@ -6711,15 +6711,15 @@
         <w:tblLook w:firstRow="1" w:noVBand="1" w:lastRow="0" w:firstColumn="1" w:lastColumn="0" w:noHBand="0" w:val="04a0"/>
       </w:tblPr>
       <w:tblGrid>
-        <w:gridCol w:w="1498"/>
+        <w:gridCol w:w="1497"/>
         <w:gridCol w:w="936"/>
-        <w:gridCol w:w="8058"/>
+        <w:gridCol w:w="8059"/>
       </w:tblGrid>
       <w:tr>
         <w:trPr/>
         <w:tc>
           <w:tcPr>
-            <w:tcW w:w="1498" w:type="dxa"/>
+            <w:tcW w:w="1497" w:type="dxa"/>
             <w:tcBorders/>
             <w:shd w:color="auto" w:fill="D9D9D9" w:themeFill="background1" w:themeFillShade="d9" w:val="clear"/>
           </w:tcPr>
@@ -6767,7 +6767,7 @@
         </w:tc>
         <w:tc>
           <w:tcPr>
-            <w:tcW w:w="8058" w:type="dxa"/>
+            <w:tcW w:w="8059" w:type="dxa"/>
             <w:tcBorders/>
             <w:shd w:color="auto" w:fill="D9D9D9" w:themeFill="background1" w:themeFillShade="d9" w:val="clear"/>
           </w:tcPr>
@@ -6794,7 +6794,7 @@
         <w:trPr/>
         <w:tc>
           <w:tcPr>
-            <w:tcW w:w="1498" w:type="dxa"/>
+            <w:tcW w:w="1497" w:type="dxa"/>
             <w:tcBorders/>
             <w:shd w:fill="auto" w:val="clear"/>
           </w:tcPr>
@@ -6896,7 +6896,7 @@
         </w:tc>
         <w:tc>
           <w:tcPr>
-            <w:tcW w:w="8058" w:type="dxa"/>
+            <w:tcW w:w="8059" w:type="dxa"/>
             <w:tcBorders/>
             <w:shd w:fill="auto" w:val="clear"/>
           </w:tcPr>
@@ -7413,7 +7413,7 @@
         <w:trPr/>
         <w:tc>
           <w:tcPr>
-            <w:tcW w:w="1498" w:type="dxa"/>
+            <w:tcW w:w="1497" w:type="dxa"/>
             <w:tcBorders/>
             <w:shd w:fill="auto" w:val="clear"/>
           </w:tcPr>
@@ -7587,7 +7587,7 @@
         </w:tc>
         <w:tc>
           <w:tcPr>
-            <w:tcW w:w="8058" w:type="dxa"/>
+            <w:tcW w:w="8059" w:type="dxa"/>
             <w:tcBorders/>
             <w:shd w:fill="auto" w:val="clear"/>
           </w:tcPr>
@@ -8390,15 +8390,15 @@
         <w:tblLook w:firstRow="1" w:noVBand="1" w:lastRow="0" w:firstColumn="1" w:lastColumn="0" w:noHBand="0" w:val="04a0"/>
       </w:tblPr>
       <w:tblGrid>
-        <w:gridCol w:w="2633"/>
-        <w:gridCol w:w="2227"/>
-        <w:gridCol w:w="5967"/>
+        <w:gridCol w:w="2632"/>
+        <w:gridCol w:w="2226"/>
+        <w:gridCol w:w="5969"/>
       </w:tblGrid>
       <w:tr>
         <w:trPr/>
         <w:tc>
           <w:tcPr>
-            <w:tcW w:w="2633" w:type="dxa"/>
+            <w:tcW w:w="2632" w:type="dxa"/>
             <w:tcBorders/>
             <w:shd w:color="auto" w:fill="D9D9D9" w:themeFill="background1" w:themeFillShade="d9" w:val="clear"/>
           </w:tcPr>
@@ -8426,7 +8426,7 @@
         </w:tc>
         <w:tc>
           <w:tcPr>
-            <w:tcW w:w="2227" w:type="dxa"/>
+            <w:tcW w:w="2226" w:type="dxa"/>
             <w:tcBorders/>
             <w:shd w:color="auto" w:fill="D9D9D9" w:themeFill="background1" w:themeFillShade="d9" w:val="clear"/>
           </w:tcPr>
@@ -8454,7 +8454,7 @@
         </w:tc>
         <w:tc>
           <w:tcPr>
-            <w:tcW w:w="5967" w:type="dxa"/>
+            <w:tcW w:w="5969" w:type="dxa"/>
             <w:tcBorders/>
             <w:shd w:color="auto" w:fill="D9D9D9" w:themeFill="background1" w:themeFillShade="d9" w:val="clear"/>
           </w:tcPr>
@@ -8487,7 +8487,7 @@
         </w:trPr>
         <w:tc>
           <w:tcPr>
-            <w:tcW w:w="2633" w:type="dxa"/>
+            <w:tcW w:w="2632" w:type="dxa"/>
             <w:tcBorders/>
             <w:shd w:fill="auto" w:val="clear"/>
           </w:tcPr>
@@ -8575,7 +8575,7 @@
         </w:tc>
         <w:tc>
           <w:tcPr>
-            <w:tcW w:w="2227" w:type="dxa"/>
+            <w:tcW w:w="2226" w:type="dxa"/>
             <w:tcBorders/>
             <w:shd w:fill="auto" w:val="clear"/>
           </w:tcPr>
@@ -8671,7 +8671,7 @@
         </w:tc>
         <w:tc>
           <w:tcPr>
-            <w:tcW w:w="5967" w:type="dxa"/>
+            <w:tcW w:w="5969" w:type="dxa"/>
             <w:tcBorders/>
             <w:shd w:fill="auto" w:val="clear"/>
           </w:tcPr>
@@ -8746,7 +8746,7 @@
         </w:trPr>
         <w:tc>
           <w:tcPr>
-            <w:tcW w:w="2633" w:type="dxa"/>
+            <w:tcW w:w="2632" w:type="dxa"/>
             <w:tcBorders/>
             <w:shd w:color="auto" w:fill="D9D9D9" w:themeFill="background1" w:themeFillShade="d9" w:val="clear"/>
           </w:tcPr>
@@ -8774,7 +8774,7 @@
         </w:tc>
         <w:tc>
           <w:tcPr>
-            <w:tcW w:w="2227" w:type="dxa"/>
+            <w:tcW w:w="2226" w:type="dxa"/>
             <w:tcBorders/>
             <w:shd w:color="auto" w:fill="D9D9D9" w:themeFill="background1" w:themeFillShade="d9" w:val="clear"/>
           </w:tcPr>
@@ -8802,7 +8802,7 @@
         </w:tc>
         <w:tc>
           <w:tcPr>
-            <w:tcW w:w="5967" w:type="dxa"/>
+            <w:tcW w:w="5969" w:type="dxa"/>
             <w:tcBorders/>
             <w:shd w:color="auto" w:fill="D9D9D9" w:themeFill="background1" w:themeFillShade="d9" w:val="clear"/>
           </w:tcPr>
@@ -8835,7 +8835,7 @@
         </w:trPr>
         <w:tc>
           <w:tcPr>
-            <w:tcW w:w="2633" w:type="dxa"/>
+            <w:tcW w:w="2632" w:type="dxa"/>
             <w:tcBorders/>
             <w:shd w:fill="auto" w:val="clear"/>
           </w:tcPr>
@@ -8943,7 +8943,7 @@
         </w:tc>
         <w:tc>
           <w:tcPr>
-            <w:tcW w:w="2227" w:type="dxa"/>
+            <w:tcW w:w="2226" w:type="dxa"/>
             <w:tcBorders/>
             <w:shd w:fill="auto" w:val="clear"/>
           </w:tcPr>
@@ -9039,7 +9039,7 @@
         </w:tc>
         <w:tc>
           <w:tcPr>
-            <w:tcW w:w="5967" w:type="dxa"/>
+            <w:tcW w:w="5969" w:type="dxa"/>
             <w:tcBorders/>
             <w:shd w:fill="auto" w:val="clear"/>
           </w:tcPr>
@@ -9188,7 +9188,7 @@
               <wp:positionV relativeFrom="paragraph">
                 <wp:posOffset>66040</wp:posOffset>
               </wp:positionV>
-              <wp:extent cx="6616065" cy="1270"/>
+              <wp:extent cx="6616700" cy="1270"/>
               <wp:effectExtent l="0" t="0" r="0" b="0"/>
               <wp:wrapNone/>
               <wp:docPr id="1" name="Straight Connector 19"/>
@@ -9199,7 +9199,7 @@
                     <wps:spPr>
                       <a:xfrm>
                         <a:off x="0" y="0"/>
-                        <a:ext cx="6615360" cy="0"/>
+                        <a:ext cx="6616080" cy="0"/>
                       </a:xfrm>
                       <a:prstGeom prst="line">
                         <a:avLst/>
@@ -9234,7 +9234,7 @@
         </mc:Choice>
         <mc:Fallback>
           <w:pict>
-            <v:line id="shape_0" from="0pt,5.2pt" to="520.85pt,5.2pt" ID="Straight Connector 19" stroked="t" style="position:absolute" wp14:anchorId="6D6A420E">
+            <v:line id="shape_0" from="0pt,5.2pt" to="520.9pt,5.2pt" ID="Straight Connector 19" stroked="t" style="position:absolute" wp14:anchorId="6D6A420E">
               <v:stroke color="#984807" weight="12600" joinstyle="round" endcap="flat"/>
               <v:fill o:detectmouseclick="t" on="false"/>
             </v:line>
@@ -9252,7 +9252,7 @@
               <wp:positionV relativeFrom="paragraph">
                 <wp:posOffset>88900</wp:posOffset>
               </wp:positionV>
-              <wp:extent cx="5226685" cy="515620"/>
+              <wp:extent cx="5227320" cy="516255"/>
               <wp:effectExtent l="0" t="0" r="0" b="635"/>
               <wp:wrapNone/>
               <wp:docPr id="2" name="Text Box 16"/>
@@ -9263,7 +9263,7 @@
                     <wps:spPr>
                       <a:xfrm>
                         <a:off x="0" y="0"/>
-                        <a:ext cx="5226120" cy="515160"/>
+                        <a:ext cx="5226840" cy="515520"/>
                       </a:xfrm>
                       <a:prstGeom prst="rect">
                         <a:avLst/>
@@ -9756,7 +9756,7 @@
         </mc:Choice>
         <mc:Fallback>
           <w:pict>
-            <v:rect id="shape_0" ID="Text Box 16" stroked="f" style="position:absolute;margin-left:109pt;margin-top:7pt;width:411.45pt;height:40.5pt" wp14:anchorId="2074F399">
+            <v:rect id="shape_0" ID="Text Box 16" stroked="f" style="position:absolute;margin-left:109pt;margin-top:7pt;width:411.5pt;height:40.55pt" wp14:anchorId="2074F399">
               <w10:wrap type="square"/>
               <v:fill o:detectmouseclick="t" on="false"/>
               <v:stroke color="#3465a4" weight="9360" joinstyle="round" endcap="flat"/>
@@ -10241,7 +10241,7 @@
               <wp:positionV relativeFrom="paragraph">
                 <wp:posOffset>356235</wp:posOffset>
               </wp:positionV>
-              <wp:extent cx="511810" cy="167005"/>
+              <wp:extent cx="512445" cy="167640"/>
               <wp:effectExtent l="0" t="0" r="4445" b="6350"/>
               <wp:wrapNone/>
               <wp:docPr id="22" name="Text Box 6"/>
@@ -10252,7 +10252,7 @@
                     <wps:spPr>
                       <a:xfrm>
                         <a:off x="0" y="0"/>
-                        <a:ext cx="511200" cy="166320"/>
+                        <a:ext cx="511920" cy="167040"/>
                       </a:xfrm>
                       <a:prstGeom prst="rect">
                         <a:avLst/>
@@ -10308,7 +10308,7 @@
         </mc:Choice>
         <mc:Fallback>
           <w:pict>
-            <v:rect id="shape_0" ID="Text Box 6" stroked="f" style="position:absolute;margin-left:109.85pt;margin-top:28.05pt;width:40.2pt;height:13.05pt" wp14:anchorId="41B1E642">
+            <v:rect id="shape_0" ID="Text Box 6" stroked="f" style="position:absolute;margin-left:109.85pt;margin-top:28.05pt;width:40.25pt;height:13.1pt" wp14:anchorId="41B1E642">
               <w10:wrap type="square"/>
               <v:fill o:detectmouseclick="t" on="false"/>
               <v:stroke color="#3465a4" weight="6480" joinstyle="round" endcap="flat"/>
@@ -10349,7 +10349,7 @@
               <wp:positionV relativeFrom="paragraph">
                 <wp:posOffset>342265</wp:posOffset>
               </wp:positionV>
-              <wp:extent cx="902335" cy="203835"/>
+              <wp:extent cx="902970" cy="204470"/>
               <wp:effectExtent l="0" t="0" r="13970" b="7620"/>
               <wp:wrapNone/>
               <wp:docPr id="24" name="Text Box 4"/>
@@ -10360,7 +10360,7 @@
                     <wps:spPr>
                       <a:xfrm>
                         <a:off x="0" y="0"/>
-                        <a:ext cx="901800" cy="203040"/>
+                        <a:ext cx="902160" cy="203760"/>
                       </a:xfrm>
                       <a:prstGeom prst="rect">
                         <a:avLst/>
@@ -10492,7 +10492,7 @@
         </mc:Choice>
         <mc:Fallback>
           <w:pict>
-            <v:rect id="shape_0" ID="Text Box 4" stroked="f" style="position:absolute;margin-left:444.65pt;margin-top:26.95pt;width:70.95pt;height:15.95pt" wp14:anchorId="60DB5C39">
+            <v:rect id="shape_0" ID="Text Box 4" stroked="f" style="position:absolute;margin-left:444.65pt;margin-top:26.95pt;width:71pt;height:16pt" wp14:anchorId="60DB5C39">
               <w10:wrap type="square"/>
               <v:fill o:detectmouseclick="t" on="false"/>
               <v:stroke color="#3465a4" weight="6480" joinstyle="round" endcap="flat"/>
@@ -14689,6 +14689,724 @@
       <w:szCs w:val="17"/>
     </w:rPr>
   </w:style>
+  <w:style w:type="character" w:styleId="ListLabel241">
+    <w:name w:val="ListLabel 241"/>
+    <w:qFormat/>
+    <w:rPr>
+      <w:rFonts w:cs="Symbol"/>
+    </w:rPr>
+  </w:style>
+  <w:style w:type="character" w:styleId="ListLabel242">
+    <w:name w:val="ListLabel 242"/>
+    <w:qFormat/>
+    <w:rPr>
+      <w:rFonts w:cs="Courier New"/>
+    </w:rPr>
+  </w:style>
+  <w:style w:type="character" w:styleId="ListLabel243">
+    <w:name w:val="ListLabel 243"/>
+    <w:qFormat/>
+    <w:rPr>
+      <w:rFonts w:cs="Wingdings"/>
+    </w:rPr>
+  </w:style>
+  <w:style w:type="character" w:styleId="ListLabel244">
+    <w:name w:val="ListLabel 244"/>
+    <w:qFormat/>
+    <w:rPr>
+      <w:rFonts w:cs="Symbol"/>
+    </w:rPr>
+  </w:style>
+  <w:style w:type="character" w:styleId="ListLabel245">
+    <w:name w:val="ListLabel 245"/>
+    <w:qFormat/>
+    <w:rPr>
+      <w:rFonts w:cs="Courier New"/>
+    </w:rPr>
+  </w:style>
+  <w:style w:type="character" w:styleId="ListLabel246">
+    <w:name w:val="ListLabel 246"/>
+    <w:qFormat/>
+    <w:rPr>
+      <w:rFonts w:cs="Wingdings"/>
+    </w:rPr>
+  </w:style>
+  <w:style w:type="character" w:styleId="ListLabel247">
+    <w:name w:val="ListLabel 247"/>
+    <w:qFormat/>
+    <w:rPr>
+      <w:rFonts w:cs="Symbol"/>
+    </w:rPr>
+  </w:style>
+  <w:style w:type="character" w:styleId="ListLabel248">
+    <w:name w:val="ListLabel 248"/>
+    <w:qFormat/>
+    <w:rPr>
+      <w:rFonts w:cs="Courier New"/>
+    </w:rPr>
+  </w:style>
+  <w:style w:type="character" w:styleId="ListLabel249">
+    <w:name w:val="ListLabel 249"/>
+    <w:qFormat/>
+    <w:rPr>
+      <w:rFonts w:cs="Wingdings"/>
+    </w:rPr>
+  </w:style>
+  <w:style w:type="character" w:styleId="ListLabel250">
+    <w:name w:val="ListLabel 250"/>
+    <w:qFormat/>
+    <w:rPr>
+      <w:rFonts w:ascii="Consolas" w:hAnsi="Consolas" w:cs="Calibri"/>
+      <w:b/>
+      <w:sz w:val="20"/>
+    </w:rPr>
+  </w:style>
+  <w:style w:type="character" w:styleId="ListLabel251">
+    <w:name w:val="ListLabel 251"/>
+    <w:qFormat/>
+    <w:rPr>
+      <w:rFonts w:cs="Courier New"/>
+    </w:rPr>
+  </w:style>
+  <w:style w:type="character" w:styleId="ListLabel252">
+    <w:name w:val="ListLabel 252"/>
+    <w:qFormat/>
+    <w:rPr>
+      <w:rFonts w:cs="Wingdings"/>
+    </w:rPr>
+  </w:style>
+  <w:style w:type="character" w:styleId="ListLabel253">
+    <w:name w:val="ListLabel 253"/>
+    <w:qFormat/>
+    <w:rPr>
+      <w:rFonts w:cs="Symbol"/>
+    </w:rPr>
+  </w:style>
+  <w:style w:type="character" w:styleId="ListLabel254">
+    <w:name w:val="ListLabel 254"/>
+    <w:qFormat/>
+    <w:rPr>
+      <w:rFonts w:cs="Courier New"/>
+    </w:rPr>
+  </w:style>
+  <w:style w:type="character" w:styleId="ListLabel255">
+    <w:name w:val="ListLabel 255"/>
+    <w:qFormat/>
+    <w:rPr>
+      <w:rFonts w:cs="Wingdings"/>
+    </w:rPr>
+  </w:style>
+  <w:style w:type="character" w:styleId="ListLabel256">
+    <w:name w:val="ListLabel 256"/>
+    <w:qFormat/>
+    <w:rPr>
+      <w:rFonts w:cs="Symbol"/>
+    </w:rPr>
+  </w:style>
+  <w:style w:type="character" w:styleId="ListLabel257">
+    <w:name w:val="ListLabel 257"/>
+    <w:qFormat/>
+    <w:rPr>
+      <w:rFonts w:cs="Courier New"/>
+    </w:rPr>
+  </w:style>
+  <w:style w:type="character" w:styleId="ListLabel258">
+    <w:name w:val="ListLabel 258"/>
+    <w:qFormat/>
+    <w:rPr>
+      <w:rFonts w:cs="Wingdings"/>
+    </w:rPr>
+  </w:style>
+  <w:style w:type="character" w:styleId="ListLabel259">
+    <w:name w:val="ListLabel 259"/>
+    <w:qFormat/>
+    <w:rPr>
+      <w:rFonts w:ascii="Consolas" w:hAnsi="Consolas" w:cs="Symbol"/>
+      <w:b/>
+    </w:rPr>
+  </w:style>
+  <w:style w:type="character" w:styleId="ListLabel260">
+    <w:name w:val="ListLabel 260"/>
+    <w:qFormat/>
+    <w:rPr>
+      <w:rFonts w:cs="Courier New"/>
+    </w:rPr>
+  </w:style>
+  <w:style w:type="character" w:styleId="ListLabel261">
+    <w:name w:val="ListLabel 261"/>
+    <w:qFormat/>
+    <w:rPr>
+      <w:rFonts w:cs="Wingdings"/>
+    </w:rPr>
+  </w:style>
+  <w:style w:type="character" w:styleId="ListLabel262">
+    <w:name w:val="ListLabel 262"/>
+    <w:qFormat/>
+    <w:rPr>
+      <w:rFonts w:cs="Symbol"/>
+    </w:rPr>
+  </w:style>
+  <w:style w:type="character" w:styleId="ListLabel263">
+    <w:name w:val="ListLabel 263"/>
+    <w:qFormat/>
+    <w:rPr>
+      <w:rFonts w:cs="Courier New"/>
+    </w:rPr>
+  </w:style>
+  <w:style w:type="character" w:styleId="ListLabel264">
+    <w:name w:val="ListLabel 264"/>
+    <w:qFormat/>
+    <w:rPr>
+      <w:rFonts w:cs="Wingdings"/>
+    </w:rPr>
+  </w:style>
+  <w:style w:type="character" w:styleId="ListLabel265">
+    <w:name w:val="ListLabel 265"/>
+    <w:qFormat/>
+    <w:rPr>
+      <w:rFonts w:cs="Symbol"/>
+    </w:rPr>
+  </w:style>
+  <w:style w:type="character" w:styleId="ListLabel266">
+    <w:name w:val="ListLabel 266"/>
+    <w:qFormat/>
+    <w:rPr>
+      <w:rFonts w:cs="Courier New"/>
+    </w:rPr>
+  </w:style>
+  <w:style w:type="character" w:styleId="ListLabel267">
+    <w:name w:val="ListLabel 267"/>
+    <w:qFormat/>
+    <w:rPr>
+      <w:rFonts w:cs="Wingdings"/>
+    </w:rPr>
+  </w:style>
+  <w:style w:type="character" w:styleId="ListLabel268">
+    <w:name w:val="ListLabel 268"/>
+    <w:qFormat/>
+    <w:rPr>
+      <w:rFonts w:cs="Symbol"/>
+    </w:rPr>
+  </w:style>
+  <w:style w:type="character" w:styleId="ListLabel269">
+    <w:name w:val="ListLabel 269"/>
+    <w:qFormat/>
+    <w:rPr>
+      <w:rFonts w:cs="Courier New"/>
+    </w:rPr>
+  </w:style>
+  <w:style w:type="character" w:styleId="ListLabel270">
+    <w:name w:val="ListLabel 270"/>
+    <w:qFormat/>
+    <w:rPr>
+      <w:rFonts w:cs="Wingdings"/>
+    </w:rPr>
+  </w:style>
+  <w:style w:type="character" w:styleId="ListLabel271">
+    <w:name w:val="ListLabel 271"/>
+    <w:qFormat/>
+    <w:rPr>
+      <w:rFonts w:cs="Symbol"/>
+    </w:rPr>
+  </w:style>
+  <w:style w:type="character" w:styleId="ListLabel272">
+    <w:name w:val="ListLabel 272"/>
+    <w:qFormat/>
+    <w:rPr>
+      <w:rFonts w:cs="Courier New"/>
+    </w:rPr>
+  </w:style>
+  <w:style w:type="character" w:styleId="ListLabel273">
+    <w:name w:val="ListLabel 273"/>
+    <w:qFormat/>
+    <w:rPr>
+      <w:rFonts w:cs="Wingdings"/>
+    </w:rPr>
+  </w:style>
+  <w:style w:type="character" w:styleId="ListLabel274">
+    <w:name w:val="ListLabel 274"/>
+    <w:qFormat/>
+    <w:rPr>
+      <w:rFonts w:cs="Symbol"/>
+    </w:rPr>
+  </w:style>
+  <w:style w:type="character" w:styleId="ListLabel275">
+    <w:name w:val="ListLabel 275"/>
+    <w:qFormat/>
+    <w:rPr>
+      <w:rFonts w:cs="Courier New"/>
+    </w:rPr>
+  </w:style>
+  <w:style w:type="character" w:styleId="ListLabel276">
+    <w:name w:val="ListLabel 276"/>
+    <w:qFormat/>
+    <w:rPr>
+      <w:rFonts w:cs="Wingdings"/>
+    </w:rPr>
+  </w:style>
+  <w:style w:type="character" w:styleId="ListLabel277">
+    <w:name w:val="ListLabel 277"/>
+    <w:qFormat/>
+    <w:rPr>
+      <w:rFonts w:cs="Symbol"/>
+      <w:sz w:val="20"/>
+    </w:rPr>
+  </w:style>
+  <w:style w:type="character" w:styleId="ListLabel278">
+    <w:name w:val="ListLabel 278"/>
+    <w:qFormat/>
+    <w:rPr>
+      <w:rFonts w:cs="Courier New"/>
+    </w:rPr>
+  </w:style>
+  <w:style w:type="character" w:styleId="ListLabel279">
+    <w:name w:val="ListLabel 279"/>
+    <w:qFormat/>
+    <w:rPr>
+      <w:rFonts w:cs="Wingdings"/>
+    </w:rPr>
+  </w:style>
+  <w:style w:type="character" w:styleId="ListLabel280">
+    <w:name w:val="ListLabel 280"/>
+    <w:qFormat/>
+    <w:rPr>
+      <w:rFonts w:cs="Symbol"/>
+    </w:rPr>
+  </w:style>
+  <w:style w:type="character" w:styleId="ListLabel281">
+    <w:name w:val="ListLabel 281"/>
+    <w:qFormat/>
+    <w:rPr>
+      <w:rFonts w:cs="Courier New"/>
+    </w:rPr>
+  </w:style>
+  <w:style w:type="character" w:styleId="ListLabel282">
+    <w:name w:val="ListLabel 282"/>
+    <w:qFormat/>
+    <w:rPr>
+      <w:rFonts w:cs="Wingdings"/>
+    </w:rPr>
+  </w:style>
+  <w:style w:type="character" w:styleId="ListLabel283">
+    <w:name w:val="ListLabel 283"/>
+    <w:qFormat/>
+    <w:rPr>
+      <w:rFonts w:cs="Symbol"/>
+    </w:rPr>
+  </w:style>
+  <w:style w:type="character" w:styleId="ListLabel284">
+    <w:name w:val="ListLabel 284"/>
+    <w:qFormat/>
+    <w:rPr>
+      <w:rFonts w:cs="Courier New"/>
+    </w:rPr>
+  </w:style>
+  <w:style w:type="character" w:styleId="ListLabel285">
+    <w:name w:val="ListLabel 285"/>
+    <w:qFormat/>
+    <w:rPr>
+      <w:rFonts w:cs="Wingdings"/>
+    </w:rPr>
+  </w:style>
+  <w:style w:type="character" w:styleId="ListLabel286">
+    <w:name w:val="ListLabel 286"/>
+    <w:qFormat/>
+    <w:rPr>
+      <w:rFonts w:cs="Symbol"/>
+    </w:rPr>
+  </w:style>
+  <w:style w:type="character" w:styleId="ListLabel287">
+    <w:name w:val="ListLabel 287"/>
+    <w:qFormat/>
+    <w:rPr>
+      <w:rFonts w:cs="Courier New"/>
+    </w:rPr>
+  </w:style>
+  <w:style w:type="character" w:styleId="ListLabel288">
+    <w:name w:val="ListLabel 288"/>
+    <w:qFormat/>
+    <w:rPr>
+      <w:rFonts w:cs="Wingdings"/>
+    </w:rPr>
+  </w:style>
+  <w:style w:type="character" w:styleId="ListLabel289">
+    <w:name w:val="ListLabel 289"/>
+    <w:qFormat/>
+    <w:rPr>
+      <w:rFonts w:cs="Symbol"/>
+    </w:rPr>
+  </w:style>
+  <w:style w:type="character" w:styleId="ListLabel290">
+    <w:name w:val="ListLabel 290"/>
+    <w:qFormat/>
+    <w:rPr>
+      <w:rFonts w:cs="Courier New"/>
+    </w:rPr>
+  </w:style>
+  <w:style w:type="character" w:styleId="ListLabel291">
+    <w:name w:val="ListLabel 291"/>
+    <w:qFormat/>
+    <w:rPr>
+      <w:rFonts w:cs="Wingdings"/>
+    </w:rPr>
+  </w:style>
+  <w:style w:type="character" w:styleId="ListLabel292">
+    <w:name w:val="ListLabel 292"/>
+    <w:qFormat/>
+    <w:rPr>
+      <w:rFonts w:cs="Symbol"/>
+    </w:rPr>
+  </w:style>
+  <w:style w:type="character" w:styleId="ListLabel293">
+    <w:name w:val="ListLabel 293"/>
+    <w:qFormat/>
+    <w:rPr>
+      <w:rFonts w:cs="Courier New"/>
+    </w:rPr>
+  </w:style>
+  <w:style w:type="character" w:styleId="ListLabel294">
+    <w:name w:val="ListLabel 294"/>
+    <w:qFormat/>
+    <w:rPr>
+      <w:rFonts w:cs="Wingdings"/>
+    </w:rPr>
+  </w:style>
+  <w:style w:type="character" w:styleId="ListLabel295">
+    <w:name w:val="ListLabel 295"/>
+    <w:qFormat/>
+    <w:rPr>
+      <w:rFonts w:cs="Symbol"/>
+    </w:rPr>
+  </w:style>
+  <w:style w:type="character" w:styleId="ListLabel296">
+    <w:name w:val="ListLabel 296"/>
+    <w:qFormat/>
+    <w:rPr>
+      <w:rFonts w:cs="Courier New"/>
+    </w:rPr>
+  </w:style>
+  <w:style w:type="character" w:styleId="ListLabel297">
+    <w:name w:val="ListLabel 297"/>
+    <w:qFormat/>
+    <w:rPr>
+      <w:rFonts w:cs="Wingdings"/>
+    </w:rPr>
+  </w:style>
+  <w:style w:type="character" w:styleId="ListLabel298">
+    <w:name w:val="ListLabel 298"/>
+    <w:qFormat/>
+    <w:rPr>
+      <w:rFonts w:cs="Symbol"/>
+    </w:rPr>
+  </w:style>
+  <w:style w:type="character" w:styleId="ListLabel299">
+    <w:name w:val="ListLabel 299"/>
+    <w:qFormat/>
+    <w:rPr>
+      <w:rFonts w:cs="Courier New"/>
+    </w:rPr>
+  </w:style>
+  <w:style w:type="character" w:styleId="ListLabel300">
+    <w:name w:val="ListLabel 300"/>
+    <w:qFormat/>
+    <w:rPr>
+      <w:rFonts w:cs="Wingdings"/>
+    </w:rPr>
+  </w:style>
+  <w:style w:type="character" w:styleId="ListLabel301">
+    <w:name w:val="ListLabel 301"/>
+    <w:qFormat/>
+    <w:rPr>
+      <w:rFonts w:cs="Symbol"/>
+    </w:rPr>
+  </w:style>
+  <w:style w:type="character" w:styleId="ListLabel302">
+    <w:name w:val="ListLabel 302"/>
+    <w:qFormat/>
+    <w:rPr>
+      <w:rFonts w:cs="Courier New"/>
+    </w:rPr>
+  </w:style>
+  <w:style w:type="character" w:styleId="ListLabel303">
+    <w:name w:val="ListLabel 303"/>
+    <w:qFormat/>
+    <w:rPr>
+      <w:rFonts w:cs="Wingdings"/>
+    </w:rPr>
+  </w:style>
+  <w:style w:type="character" w:styleId="ListLabel304">
+    <w:name w:val="ListLabel 304"/>
+    <w:qFormat/>
+    <w:rPr>
+      <w:rFonts w:cs="Symbol"/>
+    </w:rPr>
+  </w:style>
+  <w:style w:type="character" w:styleId="ListLabel305">
+    <w:name w:val="ListLabel 305"/>
+    <w:qFormat/>
+    <w:rPr>
+      <w:rFonts w:cs="Symbol"/>
+    </w:rPr>
+  </w:style>
+  <w:style w:type="character" w:styleId="ListLabel306">
+    <w:name w:val="ListLabel 306"/>
+    <w:qFormat/>
+    <w:rPr>
+      <w:rFonts w:cs="Courier New"/>
+    </w:rPr>
+  </w:style>
+  <w:style w:type="character" w:styleId="ListLabel307">
+    <w:name w:val="ListLabel 307"/>
+    <w:qFormat/>
+    <w:rPr>
+      <w:rFonts w:cs="Wingdings"/>
+    </w:rPr>
+  </w:style>
+  <w:style w:type="character" w:styleId="ListLabel308">
+    <w:name w:val="ListLabel 308"/>
+    <w:qFormat/>
+    <w:rPr>
+      <w:rFonts w:cs="Symbol"/>
+    </w:rPr>
+  </w:style>
+  <w:style w:type="character" w:styleId="ListLabel309">
+    <w:name w:val="ListLabel 309"/>
+    <w:qFormat/>
+    <w:rPr>
+      <w:rFonts w:cs="Courier New"/>
+    </w:rPr>
+  </w:style>
+  <w:style w:type="character" w:styleId="ListLabel310">
+    <w:name w:val="ListLabel 310"/>
+    <w:qFormat/>
+    <w:rPr>
+      <w:rFonts w:cs="Wingdings"/>
+    </w:rPr>
+  </w:style>
+  <w:style w:type="character" w:styleId="ListLabel311">
+    <w:name w:val="ListLabel 311"/>
+    <w:qFormat/>
+    <w:rPr>
+      <w:rFonts w:cs="Symbol"/>
+    </w:rPr>
+  </w:style>
+  <w:style w:type="character" w:styleId="ListLabel312">
+    <w:name w:val="ListLabel 312"/>
+    <w:qFormat/>
+    <w:rPr>
+      <w:rFonts w:cs="Courier New"/>
+    </w:rPr>
+  </w:style>
+  <w:style w:type="character" w:styleId="ListLabel313">
+    <w:name w:val="ListLabel 313"/>
+    <w:qFormat/>
+    <w:rPr>
+      <w:rFonts w:cs="Wingdings"/>
+    </w:rPr>
+  </w:style>
+  <w:style w:type="character" w:styleId="ListLabel314">
+    <w:name w:val="ListLabel 314"/>
+    <w:qFormat/>
+    <w:rPr>
+      <w:rFonts w:cs="Symbol"/>
+    </w:rPr>
+  </w:style>
+  <w:style w:type="character" w:styleId="ListLabel315">
+    <w:name w:val="ListLabel 315"/>
+    <w:qFormat/>
+    <w:rPr>
+      <w:rFonts w:cs="Courier New"/>
+    </w:rPr>
+  </w:style>
+  <w:style w:type="character" w:styleId="ListLabel316">
+    <w:name w:val="ListLabel 316"/>
+    <w:qFormat/>
+    <w:rPr>
+      <w:rFonts w:cs="Wingdings"/>
+    </w:rPr>
+  </w:style>
+  <w:style w:type="character" w:styleId="ListLabel317">
+    <w:name w:val="ListLabel 317"/>
+    <w:qFormat/>
+    <w:rPr>
+      <w:rFonts w:cs="Symbol"/>
+    </w:rPr>
+  </w:style>
+  <w:style w:type="character" w:styleId="ListLabel318">
+    <w:name w:val="ListLabel 318"/>
+    <w:qFormat/>
+    <w:rPr>
+      <w:rFonts w:cs="Courier New"/>
+    </w:rPr>
+  </w:style>
+  <w:style w:type="character" w:styleId="ListLabel319">
+    <w:name w:val="ListLabel 319"/>
+    <w:qFormat/>
+    <w:rPr>
+      <w:rFonts w:cs="Wingdings"/>
+    </w:rPr>
+  </w:style>
+  <w:style w:type="character" w:styleId="ListLabel320">
+    <w:name w:val="ListLabel 320"/>
+    <w:qFormat/>
+    <w:rPr>
+      <w:rFonts w:cs="Symbol"/>
+    </w:rPr>
+  </w:style>
+  <w:style w:type="character" w:styleId="ListLabel321">
+    <w:name w:val="ListLabel 321"/>
+    <w:qFormat/>
+    <w:rPr>
+      <w:rFonts w:cs="Courier New"/>
+    </w:rPr>
+  </w:style>
+  <w:style w:type="character" w:styleId="ListLabel322">
+    <w:name w:val="ListLabel 322"/>
+    <w:qFormat/>
+    <w:rPr>
+      <w:rFonts w:cs="Wingdings"/>
+    </w:rPr>
+  </w:style>
+  <w:style w:type="character" w:styleId="ListLabel323">
+    <w:name w:val="ListLabel 323"/>
+    <w:qFormat/>
+    <w:rPr>
+      <w:rFonts w:ascii="Consolas" w:hAnsi="Consolas" w:cs="Symbol"/>
+    </w:rPr>
+  </w:style>
+  <w:style w:type="character" w:styleId="ListLabel324">
+    <w:name w:val="ListLabel 324"/>
+    <w:qFormat/>
+    <w:rPr>
+      <w:rFonts w:cs="Courier New"/>
+    </w:rPr>
+  </w:style>
+  <w:style w:type="character" w:styleId="ListLabel325">
+    <w:name w:val="ListLabel 325"/>
+    <w:qFormat/>
+    <w:rPr>
+      <w:rFonts w:cs="Wingdings"/>
+    </w:rPr>
+  </w:style>
+  <w:style w:type="character" w:styleId="ListLabel326">
+    <w:name w:val="ListLabel 326"/>
+    <w:qFormat/>
+    <w:rPr>
+      <w:rFonts w:cs="Symbol"/>
+    </w:rPr>
+  </w:style>
+  <w:style w:type="character" w:styleId="ListLabel327">
+    <w:name w:val="ListLabel 327"/>
+    <w:qFormat/>
+    <w:rPr>
+      <w:rFonts w:cs="Courier New"/>
+    </w:rPr>
+  </w:style>
+  <w:style w:type="character" w:styleId="ListLabel328">
+    <w:name w:val="ListLabel 328"/>
+    <w:qFormat/>
+    <w:rPr>
+      <w:rFonts w:cs="Wingdings"/>
+    </w:rPr>
+  </w:style>
+  <w:style w:type="character" w:styleId="ListLabel329">
+    <w:name w:val="ListLabel 329"/>
+    <w:qFormat/>
+    <w:rPr>
+      <w:rFonts w:cs="Symbol"/>
+    </w:rPr>
+  </w:style>
+  <w:style w:type="character" w:styleId="ListLabel330">
+    <w:name w:val="ListLabel 330"/>
+    <w:qFormat/>
+    <w:rPr>
+      <w:rFonts w:cs="Courier New"/>
+    </w:rPr>
+  </w:style>
+  <w:style w:type="character" w:styleId="ListLabel331">
+    <w:name w:val="ListLabel 331"/>
+    <w:qFormat/>
+    <w:rPr>
+      <w:rFonts w:cs="Wingdings"/>
+    </w:rPr>
+  </w:style>
+  <w:style w:type="character" w:styleId="ListLabel332">
+    <w:name w:val="ListLabel 332"/>
+    <w:qFormat/>
+    <w:rPr>
+      <w:rFonts w:cs="Wingdings"/>
+    </w:rPr>
+  </w:style>
+  <w:style w:type="character" w:styleId="ListLabel333">
+    <w:name w:val="ListLabel 333"/>
+    <w:qFormat/>
+    <w:rPr>
+      <w:rFonts w:cs="Courier New"/>
+    </w:rPr>
+  </w:style>
+  <w:style w:type="character" w:styleId="ListLabel334">
+    <w:name w:val="ListLabel 334"/>
+    <w:qFormat/>
+    <w:rPr>
+      <w:rFonts w:cs="Wingdings"/>
+    </w:rPr>
+  </w:style>
+  <w:style w:type="character" w:styleId="ListLabel335">
+    <w:name w:val="ListLabel 335"/>
+    <w:qFormat/>
+    <w:rPr>
+      <w:rFonts w:cs="Symbol"/>
+    </w:rPr>
+  </w:style>
+  <w:style w:type="character" w:styleId="ListLabel336">
+    <w:name w:val="ListLabel 336"/>
+    <w:qFormat/>
+    <w:rPr>
+      <w:rFonts w:cs="Courier New"/>
+    </w:rPr>
+  </w:style>
+  <w:style w:type="character" w:styleId="ListLabel337">
+    <w:name w:val="ListLabel 337"/>
+    <w:qFormat/>
+    <w:rPr>
+      <w:rFonts w:cs="Wingdings"/>
+    </w:rPr>
+  </w:style>
+  <w:style w:type="character" w:styleId="ListLabel338">
+    <w:name w:val="ListLabel 338"/>
+    <w:qFormat/>
+    <w:rPr>
+      <w:rFonts w:cs="Symbol"/>
+    </w:rPr>
+  </w:style>
+  <w:style w:type="character" w:styleId="ListLabel339">
+    <w:name w:val="ListLabel 339"/>
+    <w:qFormat/>
+    <w:rPr>
+      <w:rFonts w:cs="Courier New"/>
+    </w:rPr>
+  </w:style>
+  <w:style w:type="character" w:styleId="ListLabel340">
+    <w:name w:val="ListLabel 340"/>
+    <w:qFormat/>
+    <w:rPr>
+      <w:rFonts w:cs="Wingdings"/>
+    </w:rPr>
+  </w:style>
+  <w:style w:type="character" w:styleId="ListLabel341">
+    <w:name w:val="ListLabel 341"/>
+    <w:qFormat/>
+    <w:rPr/>
+  </w:style>
+  <w:style w:type="character" w:styleId="ListLabel342">
+    <w:name w:val="ListLabel 342"/>
+    <w:qFormat/>
+    <w:rPr>
+      <w:color w:val="0882DE"/>
+      <w:sz w:val="17"/>
+      <w:szCs w:val="17"/>
+    </w:rPr>
+  </w:style>
   <w:style w:type="paragraph" w:styleId="Heading">
     <w:name w:val="Heading"/>
     <w:basedOn w:val="Normal"/>

</xml_diff>